<commit_message>
Pandas and Seaborn after facetgrid
Pandas and Seaborn after facetgrid
</commit_message>
<xml_diff>
--- a/Pandas and Seaborn.docx
+++ b/Pandas and Seaborn.docx
@@ -596,7 +596,6 @@
     </w:p>
     <w:p/>
     <w:p>
-      <w:bookmarkStart w:id="0" w:name="_GoBack"/>
       <w:r>
         <w:rPr>
           <w:noProof/>
@@ -638,9 +637,172 @@
           </wp:inline>
         </w:drawing>
       </w:r>
+    </w:p>
+    <w:p/>
+    <w:p>
+      <w:proofErr w:type="spellStart"/>
+      <w:proofErr w:type="gramStart"/>
+      <w:r>
+        <w:t>sns.pairplot</w:t>
+      </w:r>
+      <w:proofErr w:type="spellEnd"/>
+      <w:proofErr w:type="gramEnd"/>
+      <w:r>
+        <w:t>(data=df1, hue = "species", palette="</w:t>
+      </w:r>
+      <w:proofErr w:type="spellStart"/>
+      <w:r>
+        <w:t>husl</w:t>
+      </w:r>
+      <w:proofErr w:type="spellEnd"/>
+      <w:r>
+        <w:t>")</w:t>
+      </w:r>
+    </w:p>
+    <w:p/>
+    <w:p>
+      <w:r>
+        <w:rPr>
+          <w:noProof/>
+        </w:rPr>
+        <w:lastRenderedPageBreak/>
+        <w:drawing>
+          <wp:inline distT="0" distB="0" distL="0" distR="0" wp14:anchorId="18F9B421" wp14:editId="5F45C0EF">
+            <wp:extent cx="5731510" cy="5343525"/>
+            <wp:effectExtent l="0" t="0" r="2540" b="9525"/>
+            <wp:docPr id="8" name="Picture 8"/>
+            <wp:cNvGraphicFramePr>
+              <a:graphicFrameLocks xmlns:a="http://schemas.openxmlformats.org/drawingml/2006/main" noChangeAspect="1"/>
+            </wp:cNvGraphicFramePr>
+            <a:graphic xmlns:a="http://schemas.openxmlformats.org/drawingml/2006/main">
+              <a:graphicData uri="http://schemas.openxmlformats.org/drawingml/2006/picture">
+                <pic:pic xmlns:pic="http://schemas.openxmlformats.org/drawingml/2006/picture">
+                  <pic:nvPicPr>
+                    <pic:cNvPr id="1" name=""/>
+                    <pic:cNvPicPr/>
+                  </pic:nvPicPr>
+                  <pic:blipFill>
+                    <a:blip r:embed="rId11"/>
+                    <a:stretch>
+                      <a:fillRect/>
+                    </a:stretch>
+                  </pic:blipFill>
+                  <pic:spPr>
+                    <a:xfrm>
+                      <a:off x="0" y="0"/>
+                      <a:ext cx="5731510" cy="5343525"/>
+                    </a:xfrm>
+                    <a:prstGeom prst="rect">
+                      <a:avLst/>
+                    </a:prstGeom>
+                  </pic:spPr>
+                </pic:pic>
+              </a:graphicData>
+            </a:graphic>
+          </wp:inline>
+        </w:drawing>
+      </w:r>
+    </w:p>
+    <w:p>
+      <w:r>
+        <w:t>graph=</w:t>
+      </w:r>
+      <w:proofErr w:type="spellStart"/>
+      <w:proofErr w:type="gramStart"/>
+      <w:r>
+        <w:t>sns.FacetGrid</w:t>
+      </w:r>
+      <w:proofErr w:type="spellEnd"/>
+      <w:proofErr w:type="gramEnd"/>
+      <w:r>
+        <w:t>(df1, row="island", col="year")</w:t>
+      </w:r>
+    </w:p>
+    <w:p>
+      <w:proofErr w:type="spellStart"/>
+      <w:proofErr w:type="gramStart"/>
+      <w:r>
+        <w:t>graph.map</w:t>
+      </w:r>
+      <w:proofErr w:type="spellEnd"/>
+      <w:r>
+        <w:t>(</w:t>
+      </w:r>
+      <w:proofErr w:type="spellStart"/>
+      <w:proofErr w:type="gramEnd"/>
+      <w:r>
+        <w:t>plt.hist</w:t>
+      </w:r>
+      <w:proofErr w:type="spellEnd"/>
+      <w:r>
+        <w:t xml:space="preserve">, "species", </w:t>
+      </w:r>
+      <w:proofErr w:type="spellStart"/>
+      <w:r>
+        <w:t>color</w:t>
+      </w:r>
+      <w:proofErr w:type="spellEnd"/>
+      <w:r>
+        <w:t>="green")</w:t>
+      </w:r>
+    </w:p>
+    <w:p>
+      <w:proofErr w:type="spellStart"/>
+      <w:proofErr w:type="gramStart"/>
+      <w:r>
+        <w:t>plt.show</w:t>
+      </w:r>
+      <w:proofErr w:type="spellEnd"/>
+      <w:proofErr w:type="gramEnd"/>
+      <w:r>
+        <w:t>()</w:t>
+      </w:r>
+    </w:p>
+    <w:p>
+      <w:r>
+        <w:rPr>
+          <w:noProof/>
+        </w:rPr>
+        <w:lastRenderedPageBreak/>
+        <w:drawing>
+          <wp:inline distT="0" distB="0" distL="0" distR="0" wp14:anchorId="5D8DA01A" wp14:editId="6DD657F8">
+            <wp:extent cx="5731510" cy="5239385"/>
+            <wp:effectExtent l="0" t="0" r="2540" b="0"/>
+            <wp:docPr id="9" name="Picture 9"/>
+            <wp:cNvGraphicFramePr>
+              <a:graphicFrameLocks xmlns:a="http://schemas.openxmlformats.org/drawingml/2006/main" noChangeAspect="1"/>
+            </wp:cNvGraphicFramePr>
+            <a:graphic xmlns:a="http://schemas.openxmlformats.org/drawingml/2006/main">
+              <a:graphicData uri="http://schemas.openxmlformats.org/drawingml/2006/picture">
+                <pic:pic xmlns:pic="http://schemas.openxmlformats.org/drawingml/2006/picture">
+                  <pic:nvPicPr>
+                    <pic:cNvPr id="1" name=""/>
+                    <pic:cNvPicPr/>
+                  </pic:nvPicPr>
+                  <pic:blipFill>
+                    <a:blip r:embed="rId12"/>
+                    <a:stretch>
+                      <a:fillRect/>
+                    </a:stretch>
+                  </pic:blipFill>
+                  <pic:spPr>
+                    <a:xfrm>
+                      <a:off x="0" y="0"/>
+                      <a:ext cx="5731510" cy="5239385"/>
+                    </a:xfrm>
+                    <a:prstGeom prst="rect">
+                      <a:avLst/>
+                    </a:prstGeom>
+                  </pic:spPr>
+                </pic:pic>
+              </a:graphicData>
+            </a:graphic>
+          </wp:inline>
+        </w:drawing>
+      </w:r>
+      <w:bookmarkStart w:id="0" w:name="_GoBack"/>
       <w:bookmarkEnd w:id="0"/>
     </w:p>
-    <w:p/>
     <w:p/>
     <w:p/>
     <w:p/>

</xml_diff>